<commit_message>
feat(nw): add SI Table 1b — governance rule trigger + retry correction stats
V3 description updated: 238 triggers, 92.4% corrected on retry, not "zero".
New table shows all 5 thinking rules with trigger/correction/rejection counts.
Demonstrates governance actively shapes proposals, not just filters outputs.

Co-Authored-By: Claude Opus 4.6 <noreply@anthropic.com>
</commit_message>
<xml_diff>
--- a/paper/nature_water/NatureWater_SI_v14.docx
+++ b/paper/nature_water/NatureWater_SI_v14.docx
@@ -159,7 +159,972 @@
           <w:i w:val="0"/>
           <w:sz w:val="22"/>
         </w:rPr>
-        <w:t>A third rule, V3 (inaction under extreme threat with adequate coping), was tested but yielded zero violations across all twelve conditions (six models × two governance states). This null result reflects the rarity of very-high (VH) threat appraisals: ungoverned agents express threat through hedged language rather than extreme categorical labels, and the few governed agents receiving VH appraisals consistently selected protective actions. V3 is omitted from Supplementary Table 1.</w:t>
+        <w:t>A third rule, V3 (inaction under extreme threat), blocks do_nothing when threat appraisal is H or VH. V3 yielded zero IBR violations in final executed decisions across all twelve conditions (six models × two governance states) because the governance pipeline intercepted V3-violating proposals before execution. In governed runs (Gemma-3 4B, 3 seeds), V3 triggered 238 times (9.15% of audited decisions); 220 proposals (92.4%) were corrected by the agent on retry, and 18 (7.6%) were ultimately rejected. Two additional thinking rules — blocking elevation and relocation under low threat — triggered 4 and 2 times respectively, all corrected on retry (Supplementary Table 1b). This pattern demonstrates that governance validators actively shape agent proposals through iterative feedback, not merely filter final outputs. V3 is omitted from IBR computation in Supplementary Table 1 because no V3 violations survived the governance pipeline to affect executed behaviour.</w:t>
+      </w:r>
+    </w:p>
+    <w:p>
+      <w:pPr>
+        <w:spacing w:after="0" w:before="0" w:line="480" w:lineRule="auto"/>
+        <w:ind w:firstLine="432"/>
+        <w:jc w:val="both"/>
+      </w:pPr>
+      <w:r>
+        <w:rPr>
+          <w:rFonts w:ascii="Times New Roman" w:hAnsi="Times New Roman" w:eastAsia="Times New Roman"/>
+          <w:b w:val="0"/>
+          <w:i w:val="0"/>
+          <w:sz w:val="22"/>
+        </w:rPr>
+      </w:r>
+      <w:r>
+        <w:rPr>
+          <w:rFonts w:ascii="Times New Roman" w:hAnsi="Times New Roman" w:eastAsia="Times New Roman"/>
+          <w:b/>
+          <w:i w:val="0"/>
+          <w:sz w:val="22"/>
+        </w:rPr>
+        <w:t>Supplementary Table 1b. Governance rule trigger frequency (flood domain, Gemma-3 4B governed, 100 agents × 10 years, 3 seeds, 2,600 audited decisions).</w:t>
+      </w:r>
+      <w:r>
+        <w:rPr>
+          <w:rFonts w:ascii="Times New Roman" w:hAnsi="Times New Roman" w:eastAsia="Times New Roman"/>
+          <w:b w:val="0"/>
+          <w:i w:val="0"/>
+          <w:sz w:val="22"/>
+        </w:rPr>
+      </w:r>
+    </w:p>
+    <w:tbl>
+      <w:tblPr>
+        <w:tblStyle w:val="TableGrid"/>
+        <w:tblW w:type="auto" w:w="0"/>
+        <w:jc w:val="center"/>
+        <w:tblLook w:firstColumn="1" w:firstRow="1" w:lastColumn="0" w:lastRow="0" w:noHBand="0" w:noVBand="1" w:val="04A0"/>
+      </w:tblPr>
+      <w:tblGrid>
+        <w:gridCol w:w="1337"/>
+        <w:gridCol w:w="1337"/>
+        <w:gridCol w:w="1337"/>
+        <w:gridCol w:w="1337"/>
+        <w:gridCol w:w="1337"/>
+        <w:gridCol w:w="1337"/>
+        <w:gridCol w:w="1337"/>
+      </w:tblGrid>
+      <w:tr>
+        <w:tc>
+          <w:tcPr>
+            <w:tcW w:type="dxa" w:w="1337"/>
+            <w:shd w:fill="E8E8E8" w:val="clear"/>
+          </w:tcPr>
+          <w:p>
+            <w:pPr>
+              <w:spacing w:after="0" w:before="0" w:line="240" w:lineRule="auto"/>
+              <w:jc w:val="center"/>
+            </w:pPr>
+            <w:r/>
+            <w:r>
+              <w:rPr>
+                <w:rFonts w:ascii="Times New Roman" w:hAnsi="Times New Roman" w:eastAsia="Times New Roman"/>
+                <w:b/>
+                <w:i w:val="0"/>
+                <w:sz w:val="18"/>
+              </w:rPr>
+              <w:t>Rule</w:t>
+            </w:r>
+          </w:p>
+        </w:tc>
+        <w:tc>
+          <w:tcPr>
+            <w:tcW w:type="dxa" w:w="1337"/>
+            <w:shd w:fill="E8E8E8" w:val="clear"/>
+          </w:tcPr>
+          <w:p>
+            <w:pPr>
+              <w:spacing w:after="0" w:before="0" w:line="240" w:lineRule="auto"/>
+              <w:jc w:val="center"/>
+            </w:pPr>
+            <w:r/>
+            <w:r>
+              <w:rPr>
+                <w:rFonts w:ascii="Times New Roman" w:hAnsi="Times New Roman" w:eastAsia="Times New Roman"/>
+                <w:b/>
+                <w:i w:val="0"/>
+                <w:sz w:val="18"/>
+              </w:rPr>
+              <w:t>Description</w:t>
+            </w:r>
+          </w:p>
+        </w:tc>
+        <w:tc>
+          <w:tcPr>
+            <w:tcW w:type="dxa" w:w="1337"/>
+            <w:shd w:fill="E8E8E8" w:val="clear"/>
+          </w:tcPr>
+          <w:p>
+            <w:pPr>
+              <w:spacing w:after="0" w:before="0" w:line="240" w:lineRule="auto"/>
+              <w:jc w:val="center"/>
+            </w:pPr>
+            <w:r/>
+            <w:r>
+              <w:rPr>
+                <w:rFonts w:ascii="Times New Roman" w:hAnsi="Times New Roman" w:eastAsia="Times New Roman"/>
+                <w:b/>
+                <w:i w:val="0"/>
+                <w:sz w:val="18"/>
+              </w:rPr>
+              <w:t>Level</w:t>
+            </w:r>
+          </w:p>
+        </w:tc>
+        <w:tc>
+          <w:tcPr>
+            <w:tcW w:type="dxa" w:w="1337"/>
+            <w:shd w:fill="E8E8E8" w:val="clear"/>
+          </w:tcPr>
+          <w:p>
+            <w:pPr>
+              <w:spacing w:after="0" w:before="0" w:line="240" w:lineRule="auto"/>
+              <w:jc w:val="center"/>
+            </w:pPr>
+            <w:r/>
+            <w:r>
+              <w:rPr>
+                <w:rFonts w:ascii="Times New Roman" w:hAnsi="Times New Roman" w:eastAsia="Times New Roman"/>
+                <w:b/>
+                <w:i w:val="0"/>
+                <w:sz w:val="18"/>
+              </w:rPr>
+              <w:t>Triggers</w:t>
+            </w:r>
+          </w:p>
+        </w:tc>
+        <w:tc>
+          <w:tcPr>
+            <w:tcW w:type="dxa" w:w="1337"/>
+            <w:shd w:fill="E8E8E8" w:val="clear"/>
+          </w:tcPr>
+          <w:p>
+            <w:pPr>
+              <w:spacing w:after="0" w:before="0" w:line="240" w:lineRule="auto"/>
+              <w:jc w:val="center"/>
+            </w:pPr>
+            <w:r/>
+            <w:r>
+              <w:rPr>
+                <w:rFonts w:ascii="Times New Roman" w:hAnsi="Times New Roman" w:eastAsia="Times New Roman"/>
+                <w:b/>
+                <w:i w:val="0"/>
+                <w:sz w:val="18"/>
+              </w:rPr>
+              <w:t>Corrected on retry</w:t>
+            </w:r>
+          </w:p>
+        </w:tc>
+        <w:tc>
+          <w:tcPr>
+            <w:tcW w:type="dxa" w:w="1337"/>
+            <w:shd w:fill="E8E8E8" w:val="clear"/>
+          </w:tcPr>
+          <w:p>
+            <w:pPr>
+              <w:spacing w:after="0" w:before="0" w:line="240" w:lineRule="auto"/>
+              <w:jc w:val="center"/>
+            </w:pPr>
+            <w:r/>
+            <w:r>
+              <w:rPr>
+                <w:rFonts w:ascii="Times New Roman" w:hAnsi="Times New Roman" w:eastAsia="Times New Roman"/>
+                <w:b/>
+                <w:i w:val="0"/>
+                <w:sz w:val="18"/>
+              </w:rPr>
+              <w:t>Final rejected</w:t>
+            </w:r>
+          </w:p>
+        </w:tc>
+        <w:tc>
+          <w:tcPr>
+            <w:tcW w:type="dxa" w:w="1337"/>
+            <w:shd w:fill="E8E8E8" w:val="clear"/>
+          </w:tcPr>
+          <w:p>
+            <w:pPr>
+              <w:spacing w:after="0" w:before="0" w:line="240" w:lineRule="auto"/>
+              <w:jc w:val="center"/>
+            </w:pPr>
+            <w:r/>
+            <w:r>
+              <w:rPr>
+                <w:rFonts w:ascii="Times New Roman" w:hAnsi="Times New Roman" w:eastAsia="Times New Roman"/>
+                <w:b/>
+                <w:i w:val="0"/>
+                <w:sz w:val="18"/>
+              </w:rPr>
+              <w:t>Trigger rate</w:t>
+            </w:r>
+          </w:p>
+        </w:tc>
+      </w:tr>
+      <w:tr>
+        <w:tc>
+          <w:tcPr>
+            <w:tcW w:type="dxa" w:w="1337"/>
+          </w:tcPr>
+          <w:p>
+            <w:pPr>
+              <w:spacing w:after="0" w:before="0" w:line="240" w:lineRule="auto"/>
+              <w:jc w:val="left"/>
+            </w:pPr>
+            <w:r/>
+            <w:r>
+              <w:rPr>
+                <w:rFonts w:ascii="Times New Roman" w:hAnsi="Times New Roman" w:eastAsia="Times New Roman"/>
+                <w:b w:val="0"/>
+                <w:i w:val="0"/>
+                <w:sz w:val="18"/>
+              </w:rPr>
+              <w:t>extreme_threat_block</w:t>
+            </w:r>
+          </w:p>
+        </w:tc>
+        <w:tc>
+          <w:tcPr>
+            <w:tcW w:type="dxa" w:w="1337"/>
+          </w:tcPr>
+          <w:p>
+            <w:pPr>
+              <w:spacing w:after="0" w:before="0" w:line="240" w:lineRule="auto"/>
+              <w:jc w:val="center"/>
+            </w:pPr>
+            <w:r/>
+            <w:r>
+              <w:rPr>
+                <w:rFonts w:ascii="Times New Roman" w:hAnsi="Times New Roman" w:eastAsia="Times New Roman"/>
+                <w:b w:val="0"/>
+                <w:i w:val="0"/>
+                <w:sz w:val="18"/>
+              </w:rPr>
+              <w:t>Block do_nothing when TP ≥ H</w:t>
+            </w:r>
+          </w:p>
+        </w:tc>
+        <w:tc>
+          <w:tcPr>
+            <w:tcW w:type="dxa" w:w="1337"/>
+          </w:tcPr>
+          <w:p>
+            <w:pPr>
+              <w:spacing w:after="0" w:before="0" w:line="240" w:lineRule="auto"/>
+              <w:jc w:val="center"/>
+            </w:pPr>
+            <w:r/>
+            <w:r>
+              <w:rPr>
+                <w:rFonts w:ascii="Times New Roman" w:hAnsi="Times New Roman" w:eastAsia="Times New Roman"/>
+                <w:b w:val="0"/>
+                <w:i w:val="0"/>
+                <w:sz w:val="18"/>
+              </w:rPr>
+              <w:t>ERROR</w:t>
+            </w:r>
+          </w:p>
+        </w:tc>
+        <w:tc>
+          <w:tcPr>
+            <w:tcW w:type="dxa" w:w="1337"/>
+          </w:tcPr>
+          <w:p>
+            <w:pPr>
+              <w:spacing w:after="0" w:before="0" w:line="240" w:lineRule="auto"/>
+              <w:jc w:val="center"/>
+            </w:pPr>
+            <w:r/>
+            <w:r>
+              <w:rPr>
+                <w:rFonts w:ascii="Times New Roman" w:hAnsi="Times New Roman" w:eastAsia="Times New Roman"/>
+                <w:b w:val="0"/>
+                <w:i w:val="0"/>
+                <w:sz w:val="18"/>
+              </w:rPr>
+              <w:t>238</w:t>
+            </w:r>
+          </w:p>
+        </w:tc>
+        <w:tc>
+          <w:tcPr>
+            <w:tcW w:type="dxa" w:w="1337"/>
+          </w:tcPr>
+          <w:p>
+            <w:pPr>
+              <w:spacing w:after="0" w:before="0" w:line="240" w:lineRule="auto"/>
+              <w:jc w:val="center"/>
+            </w:pPr>
+            <w:r/>
+            <w:r>
+              <w:rPr>
+                <w:rFonts w:ascii="Times New Roman" w:hAnsi="Times New Roman" w:eastAsia="Times New Roman"/>
+                <w:b w:val="0"/>
+                <w:i w:val="0"/>
+                <w:sz w:val="18"/>
+              </w:rPr>
+              <w:t>220 (92.4%)</w:t>
+            </w:r>
+          </w:p>
+        </w:tc>
+        <w:tc>
+          <w:tcPr>
+            <w:tcW w:type="dxa" w:w="1337"/>
+          </w:tcPr>
+          <w:p>
+            <w:pPr>
+              <w:spacing w:after="0" w:before="0" w:line="240" w:lineRule="auto"/>
+              <w:jc w:val="center"/>
+            </w:pPr>
+            <w:r/>
+            <w:r>
+              <w:rPr>
+                <w:rFonts w:ascii="Times New Roman" w:hAnsi="Times New Roman" w:eastAsia="Times New Roman"/>
+                <w:b w:val="0"/>
+                <w:i w:val="0"/>
+                <w:sz w:val="18"/>
+              </w:rPr>
+              <w:t>18 (7.6%)</w:t>
+            </w:r>
+          </w:p>
+        </w:tc>
+        <w:tc>
+          <w:tcPr>
+            <w:tcW w:type="dxa" w:w="1337"/>
+          </w:tcPr>
+          <w:p>
+            <w:pPr>
+              <w:spacing w:after="0" w:before="0" w:line="240" w:lineRule="auto"/>
+              <w:jc w:val="center"/>
+            </w:pPr>
+            <w:r/>
+            <w:r>
+              <w:rPr>
+                <w:rFonts w:ascii="Times New Roman" w:hAnsi="Times New Roman" w:eastAsia="Times New Roman"/>
+                <w:b w:val="0"/>
+                <w:i w:val="0"/>
+                <w:sz w:val="18"/>
+              </w:rPr>
+              <w:t>9.15%</w:t>
+            </w:r>
+          </w:p>
+        </w:tc>
+      </w:tr>
+      <w:tr>
+        <w:tc>
+          <w:tcPr>
+            <w:tcW w:type="dxa" w:w="1337"/>
+          </w:tcPr>
+          <w:p>
+            <w:pPr>
+              <w:spacing w:after="0" w:before="0" w:line="240" w:lineRule="auto"/>
+              <w:jc w:val="left"/>
+            </w:pPr>
+            <w:r/>
+            <w:r>
+              <w:rPr>
+                <w:rFonts w:ascii="Times New Roman" w:hAnsi="Times New Roman" w:eastAsia="Times New Roman"/>
+                <w:b w:val="0"/>
+                <w:i w:val="0"/>
+                <w:sz w:val="18"/>
+              </w:rPr>
+              <w:t>elevation_threat_low</w:t>
+            </w:r>
+          </w:p>
+        </w:tc>
+        <w:tc>
+          <w:tcPr>
+            <w:tcW w:type="dxa" w:w="1337"/>
+          </w:tcPr>
+          <w:p>
+            <w:pPr>
+              <w:spacing w:after="0" w:before="0" w:line="240" w:lineRule="auto"/>
+              <w:jc w:val="center"/>
+            </w:pPr>
+            <w:r/>
+            <w:r>
+              <w:rPr>
+                <w:rFonts w:ascii="Times New Roman" w:hAnsi="Times New Roman" w:eastAsia="Times New Roman"/>
+                <w:b w:val="0"/>
+                <w:i w:val="0"/>
+                <w:sz w:val="18"/>
+              </w:rPr>
+              <w:t>Block elevation when TP ≤ L</w:t>
+            </w:r>
+          </w:p>
+        </w:tc>
+        <w:tc>
+          <w:tcPr>
+            <w:tcW w:type="dxa" w:w="1337"/>
+          </w:tcPr>
+          <w:p>
+            <w:pPr>
+              <w:spacing w:after="0" w:before="0" w:line="240" w:lineRule="auto"/>
+              <w:jc w:val="center"/>
+            </w:pPr>
+            <w:r/>
+            <w:r>
+              <w:rPr>
+                <w:rFonts w:ascii="Times New Roman" w:hAnsi="Times New Roman" w:eastAsia="Times New Roman"/>
+                <w:b w:val="0"/>
+                <w:i w:val="0"/>
+                <w:sz w:val="18"/>
+              </w:rPr>
+              <w:t>ERROR</w:t>
+            </w:r>
+          </w:p>
+        </w:tc>
+        <w:tc>
+          <w:tcPr>
+            <w:tcW w:type="dxa" w:w="1337"/>
+          </w:tcPr>
+          <w:p>
+            <w:pPr>
+              <w:spacing w:after="0" w:before="0" w:line="240" w:lineRule="auto"/>
+              <w:jc w:val="center"/>
+            </w:pPr>
+            <w:r/>
+            <w:r>
+              <w:rPr>
+                <w:rFonts w:ascii="Times New Roman" w:hAnsi="Times New Roman" w:eastAsia="Times New Roman"/>
+                <w:b w:val="0"/>
+                <w:i w:val="0"/>
+                <w:sz w:val="18"/>
+              </w:rPr>
+              <w:t>4</w:t>
+            </w:r>
+          </w:p>
+        </w:tc>
+        <w:tc>
+          <w:tcPr>
+            <w:tcW w:type="dxa" w:w="1337"/>
+          </w:tcPr>
+          <w:p>
+            <w:pPr>
+              <w:spacing w:after="0" w:before="0" w:line="240" w:lineRule="auto"/>
+              <w:jc w:val="center"/>
+            </w:pPr>
+            <w:r/>
+            <w:r>
+              <w:rPr>
+                <w:rFonts w:ascii="Times New Roman" w:hAnsi="Times New Roman" w:eastAsia="Times New Roman"/>
+                <w:b w:val="0"/>
+                <w:i w:val="0"/>
+                <w:sz w:val="18"/>
+              </w:rPr>
+              <w:t>4 (100%)</w:t>
+            </w:r>
+          </w:p>
+        </w:tc>
+        <w:tc>
+          <w:tcPr>
+            <w:tcW w:type="dxa" w:w="1337"/>
+          </w:tcPr>
+          <w:p>
+            <w:pPr>
+              <w:spacing w:after="0" w:before="0" w:line="240" w:lineRule="auto"/>
+              <w:jc w:val="center"/>
+            </w:pPr>
+            <w:r/>
+            <w:r>
+              <w:rPr>
+                <w:rFonts w:ascii="Times New Roman" w:hAnsi="Times New Roman" w:eastAsia="Times New Roman"/>
+                <w:b w:val="0"/>
+                <w:i w:val="0"/>
+                <w:sz w:val="18"/>
+              </w:rPr>
+              <w:t>0</w:t>
+            </w:r>
+          </w:p>
+        </w:tc>
+        <w:tc>
+          <w:tcPr>
+            <w:tcW w:type="dxa" w:w="1337"/>
+          </w:tcPr>
+          <w:p>
+            <w:pPr>
+              <w:spacing w:after="0" w:before="0" w:line="240" w:lineRule="auto"/>
+              <w:jc w:val="center"/>
+            </w:pPr>
+            <w:r/>
+            <w:r>
+              <w:rPr>
+                <w:rFonts w:ascii="Times New Roman" w:hAnsi="Times New Roman" w:eastAsia="Times New Roman"/>
+                <w:b w:val="0"/>
+                <w:i w:val="0"/>
+                <w:sz w:val="18"/>
+              </w:rPr>
+              <w:t>0.15%</w:t>
+            </w:r>
+          </w:p>
+        </w:tc>
+      </w:tr>
+      <w:tr>
+        <w:tc>
+          <w:tcPr>
+            <w:tcW w:type="dxa" w:w="1337"/>
+          </w:tcPr>
+          <w:p>
+            <w:pPr>
+              <w:spacing w:after="0" w:before="0" w:line="240" w:lineRule="auto"/>
+              <w:jc w:val="left"/>
+            </w:pPr>
+            <w:r/>
+            <w:r>
+              <w:rPr>
+                <w:rFonts w:ascii="Times New Roman" w:hAnsi="Times New Roman" w:eastAsia="Times New Roman"/>
+                <w:b w:val="0"/>
+                <w:i w:val="0"/>
+                <w:sz w:val="18"/>
+              </w:rPr>
+              <w:t>relocation_threat_low</w:t>
+            </w:r>
+          </w:p>
+        </w:tc>
+        <w:tc>
+          <w:tcPr>
+            <w:tcW w:type="dxa" w:w="1337"/>
+          </w:tcPr>
+          <w:p>
+            <w:pPr>
+              <w:spacing w:after="0" w:before="0" w:line="240" w:lineRule="auto"/>
+              <w:jc w:val="center"/>
+            </w:pPr>
+            <w:r/>
+            <w:r>
+              <w:rPr>
+                <w:rFonts w:ascii="Times New Roman" w:hAnsi="Times New Roman" w:eastAsia="Times New Roman"/>
+                <w:b w:val="0"/>
+                <w:i w:val="0"/>
+                <w:sz w:val="18"/>
+              </w:rPr>
+              <w:t>Block relocation when TP ≤ L</w:t>
+            </w:r>
+          </w:p>
+        </w:tc>
+        <w:tc>
+          <w:tcPr>
+            <w:tcW w:type="dxa" w:w="1337"/>
+          </w:tcPr>
+          <w:p>
+            <w:pPr>
+              <w:spacing w:after="0" w:before="0" w:line="240" w:lineRule="auto"/>
+              <w:jc w:val="center"/>
+            </w:pPr>
+            <w:r/>
+            <w:r>
+              <w:rPr>
+                <w:rFonts w:ascii="Times New Roman" w:hAnsi="Times New Roman" w:eastAsia="Times New Roman"/>
+                <w:b w:val="0"/>
+                <w:i w:val="0"/>
+                <w:sz w:val="18"/>
+              </w:rPr>
+              <w:t>ERROR</w:t>
+            </w:r>
+          </w:p>
+        </w:tc>
+        <w:tc>
+          <w:tcPr>
+            <w:tcW w:type="dxa" w:w="1337"/>
+          </w:tcPr>
+          <w:p>
+            <w:pPr>
+              <w:spacing w:after="0" w:before="0" w:line="240" w:lineRule="auto"/>
+              <w:jc w:val="center"/>
+            </w:pPr>
+            <w:r/>
+            <w:r>
+              <w:rPr>
+                <w:rFonts w:ascii="Times New Roman" w:hAnsi="Times New Roman" w:eastAsia="Times New Roman"/>
+                <w:b w:val="0"/>
+                <w:i w:val="0"/>
+                <w:sz w:val="18"/>
+              </w:rPr>
+              <w:t>2</w:t>
+            </w:r>
+          </w:p>
+        </w:tc>
+        <w:tc>
+          <w:tcPr>
+            <w:tcW w:type="dxa" w:w="1337"/>
+          </w:tcPr>
+          <w:p>
+            <w:pPr>
+              <w:spacing w:after="0" w:before="0" w:line="240" w:lineRule="auto"/>
+              <w:jc w:val="center"/>
+            </w:pPr>
+            <w:r/>
+            <w:r>
+              <w:rPr>
+                <w:rFonts w:ascii="Times New Roman" w:hAnsi="Times New Roman" w:eastAsia="Times New Roman"/>
+                <w:b w:val="0"/>
+                <w:i w:val="0"/>
+                <w:sz w:val="18"/>
+              </w:rPr>
+              <w:t>2 (100%)</w:t>
+            </w:r>
+          </w:p>
+        </w:tc>
+        <w:tc>
+          <w:tcPr>
+            <w:tcW w:type="dxa" w:w="1337"/>
+          </w:tcPr>
+          <w:p>
+            <w:pPr>
+              <w:spacing w:after="0" w:before="0" w:line="240" w:lineRule="auto"/>
+              <w:jc w:val="center"/>
+            </w:pPr>
+            <w:r/>
+            <w:r>
+              <w:rPr>
+                <w:rFonts w:ascii="Times New Roman" w:hAnsi="Times New Roman" w:eastAsia="Times New Roman"/>
+                <w:b w:val="0"/>
+                <w:i w:val="0"/>
+                <w:sz w:val="18"/>
+              </w:rPr>
+              <w:t>0</w:t>
+            </w:r>
+          </w:p>
+        </w:tc>
+        <w:tc>
+          <w:tcPr>
+            <w:tcW w:type="dxa" w:w="1337"/>
+          </w:tcPr>
+          <w:p>
+            <w:pPr>
+              <w:spacing w:after="0" w:before="0" w:line="240" w:lineRule="auto"/>
+              <w:jc w:val="center"/>
+            </w:pPr>
+            <w:r/>
+            <w:r>
+              <w:rPr>
+                <w:rFonts w:ascii="Times New Roman" w:hAnsi="Times New Roman" w:eastAsia="Times New Roman"/>
+                <w:b w:val="0"/>
+                <w:i w:val="0"/>
+                <w:sz w:val="18"/>
+              </w:rPr>
+              <w:t>0.08%</w:t>
+            </w:r>
+          </w:p>
+        </w:tc>
+      </w:tr>
+      <w:tr>
+        <w:tc>
+          <w:tcPr>
+            <w:tcW w:type="dxa" w:w="1337"/>
+          </w:tcPr>
+          <w:p>
+            <w:pPr>
+              <w:spacing w:after="0" w:before="0" w:line="240" w:lineRule="auto"/>
+              <w:jc w:val="left"/>
+            </w:pPr>
+            <w:r/>
+            <w:r>
+              <w:rPr>
+                <w:rFonts w:ascii="Times New Roman" w:hAnsi="Times New Roman" w:eastAsia="Times New Roman"/>
+                <w:b w:val="0"/>
+                <w:i w:val="0"/>
+                <w:sz w:val="18"/>
+              </w:rPr>
+              <w:t>elevation_block</w:t>
+            </w:r>
+          </w:p>
+        </w:tc>
+        <w:tc>
+          <w:tcPr>
+            <w:tcW w:type="dxa" w:w="1337"/>
+          </w:tcPr>
+          <w:p>
+            <w:pPr>
+              <w:spacing w:after="0" w:before="0" w:line="240" w:lineRule="auto"/>
+              <w:jc w:val="center"/>
+            </w:pPr>
+            <w:r/>
+            <w:r>
+              <w:rPr>
+                <w:rFonts w:ascii="Times New Roman" w:hAnsi="Times New Roman" w:eastAsia="Times New Roman"/>
+                <w:b w:val="0"/>
+                <w:i w:val="0"/>
+                <w:sz w:val="18"/>
+              </w:rPr>
+              <w:t>Block elevation if already elevated</w:t>
+            </w:r>
+          </w:p>
+        </w:tc>
+        <w:tc>
+          <w:tcPr>
+            <w:tcW w:type="dxa" w:w="1337"/>
+          </w:tcPr>
+          <w:p>
+            <w:pPr>
+              <w:spacing w:after="0" w:before="0" w:line="240" w:lineRule="auto"/>
+              <w:jc w:val="center"/>
+            </w:pPr>
+            <w:r/>
+            <w:r>
+              <w:rPr>
+                <w:rFonts w:ascii="Times New Roman" w:hAnsi="Times New Roman" w:eastAsia="Times New Roman"/>
+                <w:b w:val="0"/>
+                <w:i w:val="0"/>
+                <w:sz w:val="18"/>
+              </w:rPr>
+              <w:t>ERROR</w:t>
+            </w:r>
+          </w:p>
+        </w:tc>
+        <w:tc>
+          <w:tcPr>
+            <w:tcW w:type="dxa" w:w="1337"/>
+          </w:tcPr>
+          <w:p>
+            <w:pPr>
+              <w:spacing w:after="0" w:before="0" w:line="240" w:lineRule="auto"/>
+              <w:jc w:val="center"/>
+            </w:pPr>
+            <w:r/>
+            <w:r>
+              <w:rPr>
+                <w:rFonts w:ascii="Times New Roman" w:hAnsi="Times New Roman" w:eastAsia="Times New Roman"/>
+                <w:b w:val="0"/>
+                <w:i w:val="0"/>
+                <w:sz w:val="18"/>
+              </w:rPr>
+              <w:t>1</w:t>
+            </w:r>
+          </w:p>
+        </w:tc>
+        <w:tc>
+          <w:tcPr>
+            <w:tcW w:type="dxa" w:w="1337"/>
+          </w:tcPr>
+          <w:p>
+            <w:pPr>
+              <w:spacing w:after="0" w:before="0" w:line="240" w:lineRule="auto"/>
+              <w:jc w:val="center"/>
+            </w:pPr>
+            <w:r/>
+            <w:r>
+              <w:rPr>
+                <w:rFonts w:ascii="Times New Roman" w:hAnsi="Times New Roman" w:eastAsia="Times New Roman"/>
+                <w:b w:val="0"/>
+                <w:i w:val="0"/>
+                <w:sz w:val="18"/>
+              </w:rPr>
+              <w:t>1 (100%)</w:t>
+            </w:r>
+          </w:p>
+        </w:tc>
+        <w:tc>
+          <w:tcPr>
+            <w:tcW w:type="dxa" w:w="1337"/>
+          </w:tcPr>
+          <w:p>
+            <w:pPr>
+              <w:spacing w:after="0" w:before="0" w:line="240" w:lineRule="auto"/>
+              <w:jc w:val="center"/>
+            </w:pPr>
+            <w:r/>
+            <w:r>
+              <w:rPr>
+                <w:rFonts w:ascii="Times New Roman" w:hAnsi="Times New Roman" w:eastAsia="Times New Roman"/>
+                <w:b w:val="0"/>
+                <w:i w:val="0"/>
+                <w:sz w:val="18"/>
+              </w:rPr>
+              <w:t>0</w:t>
+            </w:r>
+          </w:p>
+        </w:tc>
+        <w:tc>
+          <w:tcPr>
+            <w:tcW w:type="dxa" w:w="1337"/>
+          </w:tcPr>
+          <w:p>
+            <w:pPr>
+              <w:spacing w:after="0" w:before="0" w:line="240" w:lineRule="auto"/>
+              <w:jc w:val="center"/>
+            </w:pPr>
+            <w:r/>
+            <w:r>
+              <w:rPr>
+                <w:rFonts w:ascii="Times New Roman" w:hAnsi="Times New Roman" w:eastAsia="Times New Roman"/>
+                <w:b w:val="0"/>
+                <w:i w:val="0"/>
+                <w:sz w:val="18"/>
+              </w:rPr>
+              <w:t>0.04%</w:t>
+            </w:r>
+          </w:p>
+        </w:tc>
+      </w:tr>
+      <w:tr>
+        <w:tc>
+          <w:tcPr>
+            <w:tcW w:type="dxa" w:w="1337"/>
+          </w:tcPr>
+          <w:p>
+            <w:pPr>
+              <w:spacing w:after="0" w:before="0" w:line="240" w:lineRule="auto"/>
+              <w:jc w:val="left"/>
+            </w:pPr>
+            <w:r/>
+            <w:r>
+              <w:rPr>
+                <w:rFonts w:ascii="Times New Roman" w:hAnsi="Times New Roman" w:eastAsia="Times New Roman"/>
+                <w:b w:val="0"/>
+                <w:i w:val="0"/>
+                <w:sz w:val="18"/>
+              </w:rPr>
+              <w:t>low_coping_block</w:t>
+            </w:r>
+          </w:p>
+        </w:tc>
+        <w:tc>
+          <w:tcPr>
+            <w:tcW w:type="dxa" w:w="1337"/>
+          </w:tcPr>
+          <w:p>
+            <w:pPr>
+              <w:spacing w:after="0" w:before="0" w:line="240" w:lineRule="auto"/>
+              <w:jc w:val="center"/>
+            </w:pPr>
+            <w:r/>
+            <w:r>
+              <w:rPr>
+                <w:rFonts w:ascii="Times New Roman" w:hAnsi="Times New Roman" w:eastAsia="Times New Roman"/>
+                <w:b w:val="0"/>
+                <w:i w:val="0"/>
+                <w:sz w:val="18"/>
+              </w:rPr>
+              <w:t>Block elevation/relocation when CP ≤ L</w:t>
+            </w:r>
+          </w:p>
+        </w:tc>
+        <w:tc>
+          <w:tcPr>
+            <w:tcW w:type="dxa" w:w="1337"/>
+          </w:tcPr>
+          <w:p>
+            <w:pPr>
+              <w:spacing w:after="0" w:before="0" w:line="240" w:lineRule="auto"/>
+              <w:jc w:val="center"/>
+            </w:pPr>
+            <w:r/>
+            <w:r>
+              <w:rPr>
+                <w:rFonts w:ascii="Times New Roman" w:hAnsi="Times New Roman" w:eastAsia="Times New Roman"/>
+                <w:b w:val="0"/>
+                <w:i w:val="0"/>
+                <w:sz w:val="18"/>
+              </w:rPr>
+              <w:t>WARNING</w:t>
+            </w:r>
+          </w:p>
+        </w:tc>
+        <w:tc>
+          <w:tcPr>
+            <w:tcW w:type="dxa" w:w="1337"/>
+          </w:tcPr>
+          <w:p>
+            <w:pPr>
+              <w:spacing w:after="0" w:before="0" w:line="240" w:lineRule="auto"/>
+              <w:jc w:val="center"/>
+            </w:pPr>
+            <w:r/>
+            <w:r>
+              <w:rPr>
+                <w:rFonts w:ascii="Times New Roman" w:hAnsi="Times New Roman" w:eastAsia="Times New Roman"/>
+                <w:b w:val="0"/>
+                <w:i w:val="0"/>
+                <w:sz w:val="18"/>
+              </w:rPr>
+              <w:t>0</w:t>
+            </w:r>
+          </w:p>
+        </w:tc>
+        <w:tc>
+          <w:tcPr>
+            <w:tcW w:type="dxa" w:w="1337"/>
+          </w:tcPr>
+          <w:p>
+            <w:pPr>
+              <w:spacing w:after="0" w:before="0" w:line="240" w:lineRule="auto"/>
+              <w:jc w:val="center"/>
+            </w:pPr>
+            <w:r/>
+            <w:r>
+              <w:rPr>
+                <w:rFonts w:ascii="Times New Roman" w:hAnsi="Times New Roman" w:eastAsia="Times New Roman"/>
+                <w:b w:val="0"/>
+                <w:i w:val="0"/>
+                <w:sz w:val="18"/>
+              </w:rPr>
+              <w:t>—</w:t>
+            </w:r>
+          </w:p>
+        </w:tc>
+        <w:tc>
+          <w:tcPr>
+            <w:tcW w:type="dxa" w:w="1337"/>
+          </w:tcPr>
+          <w:p>
+            <w:pPr>
+              <w:spacing w:after="0" w:before="0" w:line="240" w:lineRule="auto"/>
+              <w:jc w:val="center"/>
+            </w:pPr>
+            <w:r/>
+            <w:r>
+              <w:rPr>
+                <w:rFonts w:ascii="Times New Roman" w:hAnsi="Times New Roman" w:eastAsia="Times New Roman"/>
+                <w:b w:val="0"/>
+                <w:i w:val="0"/>
+                <w:sz w:val="18"/>
+              </w:rPr>
+              <w:t>—</w:t>
+            </w:r>
+          </w:p>
+        </w:tc>
+        <w:tc>
+          <w:tcPr>
+            <w:tcW w:type="dxa" w:w="1337"/>
+          </w:tcPr>
+          <w:p>
+            <w:pPr>
+              <w:spacing w:after="0" w:before="0" w:line="240" w:lineRule="auto"/>
+              <w:jc w:val="center"/>
+            </w:pPr>
+            <w:r/>
+            <w:r>
+              <w:rPr>
+                <w:rFonts w:ascii="Times New Roman" w:hAnsi="Times New Roman" w:eastAsia="Times New Roman"/>
+                <w:b w:val="0"/>
+                <w:i w:val="0"/>
+                <w:sz w:val="18"/>
+              </w:rPr>
+              <w:t>0.00%</w:t>
+            </w:r>
+          </w:p>
+        </w:tc>
+      </w:tr>
+    </w:tbl>
+    <w:p>
+      <w:pPr>
+        <w:spacing w:after="160" w:before="40" w:line="480" w:lineRule="auto"/>
+        <w:jc w:val="both"/>
+      </w:pPr>
+      <w:r>
+        <w:rPr>
+          <w:rFonts w:ascii="Times New Roman" w:hAnsi="Times New Roman" w:eastAsia="Times New Roman"/>
+          <w:b w:val="0"/>
+          <w:i/>
+          <w:sz w:val="18"/>
+        </w:rPr>
+        <w:t>Triggers include all governance-intercepted proposals across the retry loop, not only final outcomes. "Corrected on retry" indicates the agent revised its proposal to a compliant action after receiving governance feedback. The high correction rate (97.6% overall) indicates that agents incorporate governance feedback into subsequent reasoning.</w:t>
       </w:r>
     </w:p>
     <w:p>

</xml_diff>